<commit_message>
finall project discr, rob,seq
</commit_message>
<xml_diff>
--- a/Submit 2/Robustness-diagrams-v0.1.docx
+++ b/Submit 2/Robustness-diagrams-v0.1.docx
@@ -361,7 +361,7 @@
               </wp:anchor>
             </w:drawing>
           </mc:Choice>
-          <mc:Fallback xmlns:w16du="http://schemas.microsoft.com/office/word/2023/wordml/word16du">
+          <mc:Fallback>
             <w:pict>
               <v:shapetype w14:anchorId="4857BCFF" id="_x0000_t202" coordsize="21600,21600" o:spt="202" path="m,l,21600r21600,l21600,xe">
                 <v:stroke joinstyle="miter"/>
@@ -825,6 +825,163 @@
     </w:p>
     <w:p>
       <w:pPr>
+        <w:ind w:left="720" w:firstLine="720"/>
+        <w:rPr>
+          <w:bCs/>
+          <w:sz w:val="24"/>
+          <w:szCs w:val="24"/>
+          <w:lang w:val="en-US"/>
+        </w:rPr>
+      </w:pPr>
+    </w:p>
+    <w:p>
+      <w:pPr>
+        <w:ind w:left="720" w:firstLine="720"/>
+        <w:rPr>
+          <w:bCs/>
+          <w:sz w:val="24"/>
+          <w:szCs w:val="24"/>
+          <w:lang w:val="en-GB"/>
+        </w:rPr>
+      </w:pPr>
+      <w:proofErr w:type="spellStart"/>
+      <w:r>
+        <w:rPr>
+          <w:bCs/>
+          <w:sz w:val="24"/>
+          <w:szCs w:val="24"/>
+          <w:lang w:val="en-US"/>
+        </w:rPr>
+        <w:t>Github</w:t>
+      </w:r>
+      <w:proofErr w:type="spellEnd"/>
+      <w:r>
+        <w:rPr>
+          <w:bCs/>
+          <w:sz w:val="24"/>
+          <w:szCs w:val="24"/>
+          <w:lang w:val="en-GB"/>
+        </w:rPr>
+        <w:t xml:space="preserve">: </w:t>
+      </w:r>
+      <w:hyperlink r:id="rId8" w:history="1">
+        <w:r>
+          <w:rPr>
+            <w:rStyle w:val="Hyperlink"/>
+            <w:bCs/>
+            <w:sz w:val="24"/>
+            <w:szCs w:val="24"/>
+            <w:lang w:val="en-US"/>
+          </w:rPr>
+          <w:t>https</w:t>
+        </w:r>
+        <w:r>
+          <w:rPr>
+            <w:rStyle w:val="Hyperlink"/>
+            <w:bCs/>
+            <w:sz w:val="24"/>
+            <w:szCs w:val="24"/>
+            <w:lang w:val="en-GB"/>
+          </w:rPr>
+          <w:t>://</w:t>
+        </w:r>
+        <w:proofErr w:type="spellStart"/>
+        <w:r>
+          <w:rPr>
+            <w:rStyle w:val="Hyperlink"/>
+            <w:bCs/>
+            <w:sz w:val="24"/>
+            <w:szCs w:val="24"/>
+            <w:lang w:val="en-US"/>
+          </w:rPr>
+          <w:t>github</w:t>
+        </w:r>
+        <w:proofErr w:type="spellEnd"/>
+        <w:r>
+          <w:rPr>
+            <w:rStyle w:val="Hyperlink"/>
+            <w:bCs/>
+            <w:sz w:val="24"/>
+            <w:szCs w:val="24"/>
+            <w:lang w:val="en-GB"/>
+          </w:rPr>
+          <w:t>.</w:t>
+        </w:r>
+        <w:r>
+          <w:rPr>
+            <w:rStyle w:val="Hyperlink"/>
+            <w:bCs/>
+            <w:sz w:val="24"/>
+            <w:szCs w:val="24"/>
+            <w:lang w:val="en-US"/>
+          </w:rPr>
+          <w:t>com</w:t>
+        </w:r>
+        <w:r>
+          <w:rPr>
+            <w:rStyle w:val="Hyperlink"/>
+            <w:bCs/>
+            <w:sz w:val="24"/>
+            <w:szCs w:val="24"/>
+            <w:lang w:val="en-GB"/>
+          </w:rPr>
+          <w:t>/</w:t>
+        </w:r>
+        <w:proofErr w:type="spellStart"/>
+        <w:r>
+          <w:rPr>
+            <w:rStyle w:val="Hyperlink"/>
+            <w:bCs/>
+            <w:sz w:val="24"/>
+            <w:szCs w:val="24"/>
+            <w:lang w:val="en-US"/>
+          </w:rPr>
+          <w:t>andreasftk</w:t>
+        </w:r>
+        <w:proofErr w:type="spellEnd"/>
+        <w:r>
+          <w:rPr>
+            <w:rStyle w:val="Hyperlink"/>
+            <w:bCs/>
+            <w:sz w:val="24"/>
+            <w:szCs w:val="24"/>
+            <w:lang w:val="en-GB"/>
+          </w:rPr>
+          <w:t>/</w:t>
+        </w:r>
+        <w:proofErr w:type="spellStart"/>
+        <w:r>
+          <w:rPr>
+            <w:rStyle w:val="Hyperlink"/>
+            <w:bCs/>
+            <w:sz w:val="24"/>
+            <w:szCs w:val="24"/>
+            <w:lang w:val="en-US"/>
+          </w:rPr>
+          <w:t>CityConnect</w:t>
+        </w:r>
+        <w:proofErr w:type="spellEnd"/>
+      </w:hyperlink>
+    </w:p>
+    <w:p>
+      <w:pPr>
+        <w:rPr>
+          <w:b/>
+          <w:sz w:val="40"/>
+          <w:szCs w:val="40"/>
+          <w:lang w:val="en-GB"/>
+        </w:rPr>
+      </w:pPr>
+      <w:r>
+        <w:rPr>
+          <w:b/>
+          <w:lang w:val="en-GB"/>
+        </w:rPr>
+        <w:br w:type="page"/>
+      </w:r>
+    </w:p>
+    <w:p>
+      <w:pPr>
         <w:rPr>
           <w:rFonts w:ascii="Aptos" w:hAnsi="Aptos"/>
           <w:b/>
@@ -833,20 +990,19 @@
           <w:szCs w:val="32"/>
         </w:rPr>
       </w:pPr>
-    </w:p>
-    <w:p>
-      <w:pPr>
+      <w:r>
         <w:rPr>
           <w:rFonts w:ascii="Aptos" w:hAnsi="Aptos"/>
           <w:b/>
           <w:bCs/>
           <w:sz w:val="32"/>
           <w:szCs w:val="32"/>
-        </w:rPr>
-      </w:pPr>
-    </w:p>
-    <w:p>
-      <w:pPr>
+          <w:lang w:val="en-US"/>
+        </w:rPr>
+        <w:lastRenderedPageBreak/>
+        <w:t>Robustness</w:t>
+      </w:r>
+      <w:r>
         <w:rPr>
           <w:rFonts w:ascii="Aptos" w:hAnsi="Aptos"/>
           <w:b/>
@@ -854,18 +1010,8 @@
           <w:sz w:val="32"/>
           <w:szCs w:val="32"/>
         </w:rPr>
-      </w:pPr>
-    </w:p>
-    <w:p>
-      <w:pPr>
-        <w:rPr>
-          <w:rFonts w:ascii="Aptos" w:hAnsi="Aptos"/>
-          <w:b/>
-          <w:bCs/>
-          <w:sz w:val="28"/>
-          <w:szCs w:val="28"/>
-        </w:rPr>
-      </w:pPr>
+        <w:t xml:space="preserve"> </w:t>
+      </w:r>
       <w:r>
         <w:rPr>
           <w:rFonts w:ascii="Aptos" w:hAnsi="Aptos"/>
@@ -875,59 +1021,7 @@
           <w:szCs w:val="32"/>
           <w:lang w:val="en-US"/>
         </w:rPr>
-        <w:lastRenderedPageBreak/>
-        <w:t>Robustness</w:t>
-      </w:r>
-      <w:r>
-        <w:rPr>
-          <w:rFonts w:ascii="Aptos" w:hAnsi="Aptos"/>
-          <w:b/>
-          <w:bCs/>
-          <w:sz w:val="32"/>
-          <w:szCs w:val="32"/>
-        </w:rPr>
-        <w:t xml:space="preserve"> </w:t>
-      </w:r>
-      <w:r>
-        <w:rPr>
-          <w:rFonts w:ascii="Aptos" w:hAnsi="Aptos"/>
-          <w:b/>
-          <w:bCs/>
-          <w:sz w:val="32"/>
-          <w:szCs w:val="32"/>
-          <w:lang w:val="en-US"/>
-        </w:rPr>
         <w:t>Diagrams</w:t>
-      </w:r>
-      <w:r>
-        <w:rPr>
-          <w:rFonts w:ascii="Aptos" w:hAnsi="Aptos"/>
-          <w:b/>
-          <w:bCs/>
-          <w:sz w:val="32"/>
-          <w:szCs w:val="32"/>
-        </w:rPr>
-        <w:br/>
-      </w:r>
-      <w:r>
-        <w:rPr>
-          <w:rFonts w:ascii="Aptos" w:hAnsi="Aptos"/>
-          <w:b/>
-          <w:bCs/>
-          <w:sz w:val="28"/>
-          <w:szCs w:val="28"/>
-        </w:rPr>
-        <w:t>Υποβολή παραπόνων</w:t>
-      </w:r>
-      <w:r>
-        <w:rPr>
-          <w:rFonts w:ascii="Aptos" w:hAnsi="Aptos"/>
-          <w:b/>
-          <w:bCs/>
-          <w:sz w:val="28"/>
-          <w:szCs w:val="28"/>
-        </w:rPr>
-        <w:t>:</w:t>
       </w:r>
     </w:p>
     <w:p>
@@ -939,26 +1033,78 @@
           <w:szCs w:val="24"/>
         </w:rPr>
       </w:pPr>
-    </w:p>
-    <w:p>
-      <w:pPr>
-        <w:spacing w:after="0" w:line="240" w:lineRule="auto"/>
-        <w:rPr>
-          <w:rFonts w:ascii="Times New Roman" w:eastAsia="Times New Roman" w:hAnsi="Times New Roman" w:cs="Times New Roman"/>
+      <w:r>
+        <w:rPr>
+          <w:rFonts w:ascii="Aptos" w:hAnsi="Aptos"/>
           <w:sz w:val="24"/>
           <w:szCs w:val="24"/>
         </w:rPr>
-      </w:pPr>
-    </w:p>
-    <w:p>
-      <w:pPr>
-        <w:spacing w:after="0" w:line="240" w:lineRule="auto"/>
-        <w:rPr>
-          <w:rFonts w:ascii="Times New Roman" w:eastAsia="Times New Roman" w:hAnsi="Times New Roman" w:cs="Times New Roman"/>
+        <w:t xml:space="preserve">Οι εικόνες των διαγραμμάτων μπορεί να μην είναι ευκρινείς σε κάποιες περιπτώσεις λόγο του εργαλείου που χρησιμοποιήθηκε.  Έχουν ανέβει όλες στο </w:t>
+      </w:r>
+      <w:r>
+        <w:rPr>
+          <w:rFonts w:ascii="Aptos" w:hAnsi="Aptos"/>
           <w:sz w:val="24"/>
           <w:szCs w:val="24"/>
-        </w:rPr>
-      </w:pPr>
+          <w:lang w:val="en-US"/>
+        </w:rPr>
+        <w:t>GitHub</w:t>
+      </w:r>
+      <w:r>
+        <w:rPr>
+          <w:rFonts w:ascii="Aptos" w:hAnsi="Aptos"/>
+          <w:sz w:val="24"/>
+          <w:szCs w:val="24"/>
+        </w:rPr>
+        <w:t xml:space="preserve"> </w:t>
+      </w:r>
+      <w:r>
+        <w:rPr>
+          <w:rFonts w:ascii="Aptos" w:hAnsi="Aptos"/>
+          <w:sz w:val="24"/>
+          <w:szCs w:val="24"/>
+          <w:lang w:val="en-US"/>
+        </w:rPr>
+        <w:t>repository</w:t>
+      </w:r>
+      <w:r>
+        <w:rPr>
+          <w:rFonts w:ascii="Aptos" w:hAnsi="Aptos"/>
+          <w:sz w:val="24"/>
+          <w:szCs w:val="24"/>
+        </w:rPr>
+        <w:t xml:space="preserve"> της ομάδας.</w:t>
+      </w:r>
+      <w:r>
+        <w:rPr>
+          <w:rFonts w:ascii="Aptos" w:hAnsi="Aptos"/>
+          <w:b/>
+          <w:bCs/>
+          <w:sz w:val="32"/>
+          <w:szCs w:val="32"/>
+        </w:rPr>
+        <w:br/>
+      </w:r>
+      <w:r>
+        <w:rPr>
+          <w:rFonts w:ascii="Aptos" w:hAnsi="Aptos"/>
+          <w:b/>
+          <w:bCs/>
+          <w:sz w:val="28"/>
+          <w:szCs w:val="28"/>
+        </w:rPr>
+        <w:t>Υποβολή παραπόνων</w:t>
+      </w:r>
+      <w:r>
+        <w:rPr>
+          <w:rFonts w:ascii="Aptos" w:hAnsi="Aptos"/>
+          <w:b/>
+          <w:bCs/>
+          <w:sz w:val="28"/>
+          <w:szCs w:val="28"/>
+        </w:rPr>
+        <w:t>:</w:t>
+      </w:r>
     </w:p>
     <w:p>
       <w:pPr>
@@ -987,22 +1133,22 @@
           <w:szCs w:val="24"/>
         </w:rPr>
         <w:drawing>
-          <wp:anchor distT="0" distB="0" distL="114300" distR="114300" simplePos="0" relativeHeight="251662336" behindDoc="0" locked="0" layoutInCell="1" allowOverlap="1" wp14:anchorId="41E68E74" wp14:editId="149FE745">
+          <wp:anchor distT="0" distB="0" distL="114300" distR="114300" simplePos="0" relativeHeight="251662336" behindDoc="0" locked="0" layoutInCell="1" allowOverlap="1" wp14:anchorId="41E68E74" wp14:editId="41171E08">
             <wp:simplePos x="0" y="0"/>
             <wp:positionH relativeFrom="margin">
-              <wp:align>left</wp:align>
+              <wp:align>center</wp:align>
             </wp:positionH>
             <wp:positionV relativeFrom="paragraph">
-              <wp:posOffset>-807306</wp:posOffset>
+              <wp:posOffset>-127635</wp:posOffset>
             </wp:positionV>
-            <wp:extent cx="5239385" cy="8363585"/>
-            <wp:effectExtent l="0" t="0" r="0" b="0"/>
+            <wp:extent cx="4779645" cy="7630160"/>
+            <wp:effectExtent l="0" t="0" r="1905" b="8890"/>
             <wp:wrapThrough wrapText="bothSides">
               <wp:wrapPolygon edited="0">
                 <wp:start x="0" y="0"/>
-                <wp:lineTo x="0" y="21549"/>
-                <wp:lineTo x="21519" y="21549"/>
-                <wp:lineTo x="21519" y="0"/>
+                <wp:lineTo x="0" y="21571"/>
+                <wp:lineTo x="21523" y="21571"/>
+                <wp:lineTo x="21523" y="0"/>
                 <wp:lineTo x="0" y="0"/>
               </wp:wrapPolygon>
             </wp:wrapThrough>
@@ -1020,7 +1166,7 @@
                     </pic:cNvPicPr>
                   </pic:nvPicPr>
                   <pic:blipFill>
-                    <a:blip r:embed="rId8">
+                    <a:blip r:embed="rId9">
                       <a:extLst>
                         <a:ext uri="{28A0092B-C50C-407E-A947-70E740481C1C}">
                           <a14:useLocalDpi xmlns:a14="http://schemas.microsoft.com/office/drawing/2010/main" val="0"/>
@@ -1035,7 +1181,7 @@
                   <pic:spPr bwMode="auto">
                     <a:xfrm>
                       <a:off x="0" y="0"/>
-                      <a:ext cx="5239385" cy="8363585"/>
+                      <a:ext cx="4779645" cy="7630160"/>
                     </a:xfrm>
                     <a:prstGeom prst="rect">
                       <a:avLst/>
@@ -1114,7 +1260,7 @@
                     </pic:cNvPicPr>
                   </pic:nvPicPr>
                   <pic:blipFill>
-                    <a:blip r:embed="rId9">
+                    <a:blip r:embed="rId10">
                       <a:extLst>
                         <a:ext uri="{28A0092B-C50C-407E-A947-70E740481C1C}">
                           <a14:useLocalDpi xmlns:a14="http://schemas.microsoft.com/office/drawing/2010/main" val="0"/>
@@ -1234,7 +1380,7 @@
                     </pic:cNvPicPr>
                   </pic:nvPicPr>
                   <pic:blipFill>
-                    <a:blip r:embed="rId10">
+                    <a:blip r:embed="rId11">
                       <a:extLst>
                         <a:ext uri="{28A0092B-C50C-407E-A947-70E740481C1C}">
                           <a14:useLocalDpi xmlns:a14="http://schemas.microsoft.com/office/drawing/2010/main" val="0"/>
@@ -1414,7 +1560,7 @@
                     </pic:cNvPicPr>
                   </pic:nvPicPr>
                   <pic:blipFill>
-                    <a:blip r:embed="rId11" cstate="print">
+                    <a:blip r:embed="rId12" cstate="print">
                       <a:extLst>
                         <a:ext uri="{28A0092B-C50C-407E-A947-70E740481C1C}">
                           <a14:useLocalDpi xmlns:a14="http://schemas.microsoft.com/office/drawing/2010/main" val="0"/>
@@ -1460,18 +1606,7 @@
           <w:sz w:val="28"/>
           <w:szCs w:val="28"/>
         </w:rPr>
-        <w:t>Αγορά χρόνου χώρου στάθμευσης</w:t>
-      </w:r>
-      <w:r>
-        <w:rPr>
-          <w:rFonts w:ascii="Aptos" w:eastAsia="Times New Roman" w:hAnsi="Aptos" w:cs="Times New Roman"/>
-          <w:b/>
-          <w:bCs/>
-          <w:color w:val="000000"/>
-          <w:sz w:val="28"/>
-          <w:szCs w:val="28"/>
-        </w:rPr>
-        <w:t xml:space="preserve">: </w:t>
+        <w:t xml:space="preserve">Αγορά χρόνου χώρου στάθμευσης: </w:t>
       </w:r>
     </w:p>
     <w:p>
@@ -1553,7 +1688,7 @@
                     </pic:cNvPicPr>
                   </pic:nvPicPr>
                   <pic:blipFill>
-                    <a:blip r:embed="rId12" cstate="print">
+                    <a:blip r:embed="rId13" cstate="print">
                       <a:extLst>
                         <a:ext uri="{28A0092B-C50C-407E-A947-70E740481C1C}">
                           <a14:useLocalDpi xmlns:a14="http://schemas.microsoft.com/office/drawing/2010/main" val="0"/>
@@ -1599,9 +1734,11 @@
           <w:sz w:val="28"/>
           <w:szCs w:val="28"/>
         </w:rPr>
-        <w:t>Αγορά εισιτηρίου λεωφορείων</w:t>
-      </w:r>
-      <w:r>
+        <w:t>Αγορά εισιτηρίου λεωφορείων:</w:t>
+      </w:r>
+    </w:p>
+    <w:p>
+      <w:pPr>
         <w:rPr>
           <w:rFonts w:ascii="Aptos" w:eastAsia="Times New Roman" w:hAnsi="Aptos" w:cs="Times New Roman"/>
           <w:b/>
@@ -1610,8 +1747,7 @@
           <w:sz w:val="28"/>
           <w:szCs w:val="28"/>
         </w:rPr>
-        <w:t>:</w:t>
-      </w:r>
+      </w:pPr>
     </w:p>
     <w:p>
       <w:pPr>
@@ -1694,19 +1830,6 @@
           <w:color w:val="000000"/>
           <w:sz w:val="28"/>
           <w:szCs w:val="28"/>
-        </w:rPr>
-      </w:pPr>
-    </w:p>
-    <w:p>
-      <w:pPr>
-        <w:rPr>
-          <w:rFonts w:ascii="Aptos" w:eastAsia="Times New Roman" w:hAnsi="Aptos" w:cs="Times New Roman"/>
-          <w:b/>
-          <w:bCs/>
-          <w:color w:val="000000"/>
-          <w:sz w:val="28"/>
-          <w:szCs w:val="28"/>
-          <w:lang w:val="en-US"/>
         </w:rPr>
       </w:pPr>
       <w:r>
@@ -1729,7 +1852,6 @@
           <w:color w:val="000000"/>
           <w:sz w:val="28"/>
           <w:szCs w:val="28"/>
-          <w:lang w:val="en-US"/>
         </w:rPr>
         <w:t>:</w:t>
       </w:r>
@@ -1743,7 +1865,6 @@
           <w:color w:val="000000"/>
           <w:sz w:val="28"/>
           <w:szCs w:val="28"/>
-          <w:lang w:val="en-US"/>
         </w:rPr>
       </w:pPr>
       <w:r>
@@ -1791,7 +1912,7 @@
                     </pic:cNvPicPr>
                   </pic:nvPicPr>
                   <pic:blipFill>
-                    <a:blip r:embed="rId13">
+                    <a:blip r:embed="rId14">
                       <a:extLst>
                         <a:ext uri="{28A0092B-C50C-407E-A947-70E740481C1C}">
                           <a14:useLocalDpi xmlns:a14="http://schemas.microsoft.com/office/drawing/2010/main" val="0"/>
@@ -1903,7 +2024,7 @@
                     </pic:cNvPicPr>
                   </pic:nvPicPr>
                   <pic:blipFill>
-                    <a:blip r:embed="rId14">
+                    <a:blip r:embed="rId15">
                       <a:extLst>
                         <a:ext uri="{28A0092B-C50C-407E-A947-70E740481C1C}">
                           <a14:useLocalDpi xmlns:a14="http://schemas.microsoft.com/office/drawing/2010/main" val="0"/>
@@ -2002,7 +2123,7 @@
                     </pic:cNvPicPr>
                   </pic:nvPicPr>
                   <pic:blipFill>
-                    <a:blip r:embed="rId15">
+                    <a:blip r:embed="rId16">
                       <a:extLst>
                         <a:ext uri="{28A0092B-C50C-407E-A947-70E740481C1C}">
                           <a14:useLocalDpi xmlns:a14="http://schemas.microsoft.com/office/drawing/2010/main" val="0"/>
@@ -2261,7 +2382,7 @@
                     </pic:cNvPicPr>
                   </pic:nvPicPr>
                   <pic:blipFill>
-                    <a:blip r:embed="rId16">
+                    <a:blip r:embed="rId17">
                       <a:extLst>
                         <a:ext uri="{28A0092B-C50C-407E-A947-70E740481C1C}">
                           <a14:useLocalDpi xmlns:a14="http://schemas.microsoft.com/office/drawing/2010/main" val="0"/>
@@ -4036,6 +4157,29 @@
       <w14:ligatures w14:val="none"/>
     </w:rPr>
   </w:style>
+  <w:style w:type="character" w:styleId="Hyperlink">
+    <w:name w:val="Hyperlink"/>
+    <w:basedOn w:val="DefaultParagraphFont"/>
+    <w:uiPriority w:val="99"/>
+    <w:unhideWhenUsed/>
+    <w:rsid w:val="00682E3E"/>
+    <w:rPr>
+      <w:color w:val="467886" w:themeColor="hyperlink"/>
+      <w:u w:val="single"/>
+    </w:rPr>
+  </w:style>
+  <w:style w:type="character" w:styleId="UnresolvedMention">
+    <w:name w:val="Unresolved Mention"/>
+    <w:basedOn w:val="DefaultParagraphFont"/>
+    <w:uiPriority w:val="99"/>
+    <w:semiHidden/>
+    <w:unhideWhenUsed/>
+    <w:rsid w:val="00682E3E"/>
+    <w:rPr>
+      <w:color w:val="605E5C"/>
+      <w:shd w:val="clear" w:color="auto" w:fill="E1DFDD"/>
+    </w:rPr>
+  </w:style>
 </w:styles>
 </file>
 

</xml_diff>